<commit_message>
update lab 8 report
</commit_message>
<xml_diff>
--- a/SystemsModelling8/Вознюк_О_ІС_71_лаб8.docx
+++ b/SystemsModelling8/Вознюк_О_ІС_71_лаб8.docx
@@ -59,7 +59,23 @@
           <w:rFonts w:ascii="Times New Roman" w:hAnsi="Times New Roman" w:cs="Times New Roman"/>
           <w:lang w:val="ru-RU"/>
         </w:rPr>
-        <w:t>КИЇВСЬКИЙ ПОЛІТЕХНІЧНИЙ ІНСТИТУТ ім. ІГОРЯ СІКОРСЬКОГО”</w:t>
+        <w:t xml:space="preserve">КИЇВСЬКИЙ ПОЛІТЕХНІЧНИЙ ІНСТИТУТ </w:t>
+      </w:r>
+      <w:proofErr w:type="spellStart"/>
+      <w:r>
+        <w:rPr>
+          <w:rFonts w:ascii="Times New Roman" w:hAnsi="Times New Roman" w:cs="Times New Roman"/>
+          <w:lang w:val="ru-RU"/>
+        </w:rPr>
+        <w:t>ім</w:t>
+      </w:r>
+      <w:proofErr w:type="spellEnd"/>
+      <w:r>
+        <w:rPr>
+          <w:rFonts w:ascii="Times New Roman" w:hAnsi="Times New Roman" w:cs="Times New Roman"/>
+          <w:lang w:val="ru-RU"/>
+        </w:rPr>
+        <w:t>. ІГОРЯ СІКОРСЬКОГО”</w:t>
       </w:r>
     </w:p>
     <w:p>
@@ -288,8 +304,19 @@
           <w:szCs w:val="28"/>
           <w:lang w:val="ru-RU"/>
         </w:rPr>
-        <w:t>з дисципліни</w:t>
-      </w:r>
+        <w:t xml:space="preserve">з </w:t>
+      </w:r>
+      <w:proofErr w:type="spellStart"/>
+      <w:r>
+        <w:rPr>
+          <w:rFonts w:ascii="Times New Roman" w:hAnsi="Times New Roman" w:cs="Times New Roman"/>
+          <w:sz w:val="28"/>
+          <w:szCs w:val="28"/>
+          <w:lang w:val="ru-RU"/>
+        </w:rPr>
+        <w:t>дисципліни</w:t>
+      </w:r>
+      <w:proofErr w:type="spellEnd"/>
     </w:p>
     <w:p>
       <w:pPr>
@@ -805,7 +832,27 @@
           <w:lang w:val="uk-UA"/>
         </w:rPr>
         <w:lastRenderedPageBreak/>
-        <w:t>Отримані результати</w:t>
+        <w:t>Лістинг програми</w:t>
+      </w:r>
+    </w:p>
+    <w:p>
+      <w:pPr>
+        <w:jc w:val="center"/>
+        <w:rPr>
+          <w:rFonts w:ascii="Times New Roman" w:hAnsi="Times New Roman" w:cs="Times New Roman"/>
+          <w:sz w:val="28"/>
+          <w:szCs w:val="28"/>
+          <w:lang w:val="uk-UA"/>
+        </w:rPr>
+      </w:pPr>
+      <w:r>
+        <w:rPr>
+          <w:rFonts w:ascii="Times New Roman" w:hAnsi="Times New Roman" w:cs="Times New Roman"/>
+          <w:sz w:val="28"/>
+          <w:szCs w:val="28"/>
+          <w:lang w:val="uk-UA"/>
+        </w:rPr>
+        <w:t>https://github.com/oleksandravozniuk/SystemsModelling/tree/master/SystemsModelling8</w:t>
       </w:r>
     </w:p>
     <w:p>
@@ -829,6 +876,30 @@
           <w:szCs w:val="32"/>
           <w:lang w:val="uk-UA"/>
         </w:rPr>
+        <w:t>Отримані результати</w:t>
+      </w:r>
+    </w:p>
+    <w:p>
+      <w:pPr>
+        <w:jc w:val="center"/>
+        <w:rPr>
+          <w:rFonts w:ascii="Times New Roman" w:hAnsi="Times New Roman" w:cs="Times New Roman"/>
+          <w:b/>
+          <w:bCs/>
+          <w:sz w:val="32"/>
+          <w:szCs w:val="32"/>
+          <w:lang w:val="uk-UA"/>
+        </w:rPr>
+      </w:pPr>
+      <w:r>
+        <w:rPr>
+          <w:rFonts w:ascii="Times New Roman" w:hAnsi="Times New Roman" w:cs="Times New Roman"/>
+          <w:b/>
+          <w:bCs/>
+          <w:sz w:val="32"/>
+          <w:szCs w:val="32"/>
+          <w:lang w:val="uk-UA"/>
+        </w:rPr>
         <w:t>1</w:t>
       </w:r>
     </w:p>
@@ -891,26 +962,106 @@
           <w:szCs w:val="28"/>
           <w:lang w:val="uk-UA"/>
         </w:rPr>
-        <w:t>Згідно протоколу передачу одного повідомлення від вузла А до вузла В описують такі події: запит від А на передачу в В, позитивна відповідь від вузла В вузлу А, передача повідомлення з А в В, відправка повідомлення вузлом А, отримання повідомлення вузлом В, відправка сигналу про успішне отримання повідомлення вузлом В, відправка сигналу про успішне отримання повідомлення вузлом В.</w:t>
-      </w:r>
-    </w:p>
-    <w:p>
-      <w:pPr>
-        <w:rPr>
-          <w:rFonts w:ascii="Times New Roman" w:hAnsi="Times New Roman" w:cs="Times New Roman"/>
-          <w:sz w:val="28"/>
-          <w:szCs w:val="28"/>
-          <w:lang w:val="uk-UA"/>
-        </w:rPr>
-      </w:pPr>
-      <w:r>
-        <w:rPr>
-          <w:rFonts w:ascii="Times New Roman" w:hAnsi="Times New Roman" w:cs="Times New Roman"/>
-          <w:sz w:val="28"/>
-          <w:szCs w:val="28"/>
-          <w:lang w:val="uk-UA"/>
-        </w:rPr>
-        <w:t>Двостороння передача означає, що обмін повідомленнями відбувається одночасно в обох напрямках. Через те, що у вузлі може зберігатись тільки одне  повідомлення, може виникати тупикова ситуація, коли два вузли здійснили відправку і «зависли» в очікуванні підтвердження отримання повідомлення іншим вузлом. Для запобігання тупикової ситуації, використовується керуючий сигнал, що надає дозвіл на відправку повідомлення тільки одному з двох вузлів.</w:t>
+        <w:t xml:space="preserve">Згідно протоколу передачу одного повідомлення від вузла А до вузла В описують такі події: запит від А на передачу в </w:t>
+      </w:r>
+      <w:proofErr w:type="spellStart"/>
+      <w:r>
+        <w:rPr>
+          <w:rFonts w:ascii="Times New Roman" w:hAnsi="Times New Roman" w:cs="Times New Roman"/>
+          <w:sz w:val="28"/>
+          <w:szCs w:val="28"/>
+          <w:lang w:val="uk-UA"/>
+        </w:rPr>
+        <w:t>В</w:t>
+      </w:r>
+      <w:proofErr w:type="spellEnd"/>
+      <w:r>
+        <w:rPr>
+          <w:rFonts w:ascii="Times New Roman" w:hAnsi="Times New Roman" w:cs="Times New Roman"/>
+          <w:sz w:val="28"/>
+          <w:szCs w:val="28"/>
+          <w:lang w:val="uk-UA"/>
+        </w:rPr>
+        <w:t xml:space="preserve">, позитивна відповідь від вузла В вузлу А, передача повідомлення з А в </w:t>
+      </w:r>
+      <w:proofErr w:type="spellStart"/>
+      <w:r>
+        <w:rPr>
+          <w:rFonts w:ascii="Times New Roman" w:hAnsi="Times New Roman" w:cs="Times New Roman"/>
+          <w:sz w:val="28"/>
+          <w:szCs w:val="28"/>
+          <w:lang w:val="uk-UA"/>
+        </w:rPr>
+        <w:t>В</w:t>
+      </w:r>
+      <w:proofErr w:type="spellEnd"/>
+      <w:r>
+        <w:rPr>
+          <w:rFonts w:ascii="Times New Roman" w:hAnsi="Times New Roman" w:cs="Times New Roman"/>
+          <w:sz w:val="28"/>
+          <w:szCs w:val="28"/>
+          <w:lang w:val="uk-UA"/>
+        </w:rPr>
+        <w:t>, відправка повідомлення вузлом А, отримання повідомлення вузлом В, відправка сигналу про успішне отримання повідомлення вузлом В, відправка сигналу про успішне отримання повідомлення вузлом В.</w:t>
+      </w:r>
+    </w:p>
+    <w:p>
+      <w:pPr>
+        <w:rPr>
+          <w:rFonts w:ascii="Times New Roman" w:hAnsi="Times New Roman" w:cs="Times New Roman"/>
+          <w:sz w:val="28"/>
+          <w:szCs w:val="28"/>
+          <w:lang w:val="uk-UA"/>
+        </w:rPr>
+      </w:pPr>
+      <w:r>
+        <w:rPr>
+          <w:rFonts w:ascii="Times New Roman" w:hAnsi="Times New Roman" w:cs="Times New Roman"/>
+          <w:sz w:val="28"/>
+          <w:szCs w:val="28"/>
+          <w:lang w:val="uk-UA"/>
+        </w:rPr>
+        <w:t xml:space="preserve">Двостороння передача означає, що обмін повідомленнями відбувається одночасно в обох напрямках. Через те, що у </w:t>
+      </w:r>
+      <w:proofErr w:type="spellStart"/>
+      <w:r>
+        <w:rPr>
+          <w:rFonts w:ascii="Times New Roman" w:hAnsi="Times New Roman" w:cs="Times New Roman"/>
+          <w:sz w:val="28"/>
+          <w:szCs w:val="28"/>
+          <w:lang w:val="uk-UA"/>
+        </w:rPr>
+        <w:t>вузлі</w:t>
+      </w:r>
+      <w:proofErr w:type="spellEnd"/>
+      <w:r>
+        <w:rPr>
+          <w:rFonts w:ascii="Times New Roman" w:hAnsi="Times New Roman" w:cs="Times New Roman"/>
+          <w:sz w:val="28"/>
+          <w:szCs w:val="28"/>
+          <w:lang w:val="uk-UA"/>
+        </w:rPr>
+        <w:t xml:space="preserve"> може зберігатись тільки одне  повідомлення, може виникати тупикова ситуація, коли два вузли здійснили відправку і «</w:t>
+      </w:r>
+      <w:proofErr w:type="spellStart"/>
+      <w:r>
+        <w:rPr>
+          <w:rFonts w:ascii="Times New Roman" w:hAnsi="Times New Roman" w:cs="Times New Roman"/>
+          <w:sz w:val="28"/>
+          <w:szCs w:val="28"/>
+          <w:lang w:val="uk-UA"/>
+        </w:rPr>
+        <w:t>зависли</w:t>
+      </w:r>
+      <w:proofErr w:type="spellEnd"/>
+      <w:r>
+        <w:rPr>
+          <w:rFonts w:ascii="Times New Roman" w:hAnsi="Times New Roman" w:cs="Times New Roman"/>
+          <w:sz w:val="28"/>
+          <w:szCs w:val="28"/>
+          <w:lang w:val="uk-UA"/>
+        </w:rPr>
+        <w:t>» в очікуванні підтвердження отримання повідомлення іншим вузлом. Для запобігання тупикової ситуації, використовується керуючий сигнал, що надає дозвіл на відправку повідомлення тільки одному з двох вузлів.</w:t>
       </w:r>
     </w:p>
     <w:p>
@@ -1331,14 +1482,65 @@
         </w:rPr>
         <w:t xml:space="preserve">) і обробляє їх. </w:t>
       </w:r>
-      <w:r>
-        <w:rPr>
-          <w:rFonts w:ascii="Times New Roman" w:hAnsi="Times New Roman" w:cs="Times New Roman"/>
-          <w:sz w:val="28"/>
-          <w:szCs w:val="28"/>
-          <w:lang w:val="ru-RU"/>
-        </w:rPr>
-        <w:t xml:space="preserve">Оскільки буфер має обмеження </w:t>
+      <w:proofErr w:type="spellStart"/>
+      <w:r>
+        <w:rPr>
+          <w:rFonts w:ascii="Times New Roman" w:hAnsi="Times New Roman" w:cs="Times New Roman"/>
+          <w:sz w:val="28"/>
+          <w:szCs w:val="28"/>
+          <w:lang w:val="ru-RU"/>
+        </w:rPr>
+        <w:t>Оскільки</w:t>
+      </w:r>
+      <w:proofErr w:type="spellEnd"/>
+      <w:r>
+        <w:rPr>
+          <w:rFonts w:ascii="Times New Roman" w:hAnsi="Times New Roman" w:cs="Times New Roman"/>
+          <w:sz w:val="28"/>
+          <w:szCs w:val="28"/>
+          <w:lang w:val="ru-RU"/>
+        </w:rPr>
+        <w:t xml:space="preserve"> буфер </w:t>
+      </w:r>
+      <w:proofErr w:type="spellStart"/>
+      <w:r>
+        <w:rPr>
+          <w:rFonts w:ascii="Times New Roman" w:hAnsi="Times New Roman" w:cs="Times New Roman"/>
+          <w:sz w:val="28"/>
+          <w:szCs w:val="28"/>
+          <w:lang w:val="ru-RU"/>
+        </w:rPr>
+        <w:t>має</w:t>
+      </w:r>
+      <w:proofErr w:type="spellEnd"/>
+      <w:r>
+        <w:rPr>
+          <w:rFonts w:ascii="Times New Roman" w:hAnsi="Times New Roman" w:cs="Times New Roman"/>
+          <w:sz w:val="28"/>
+          <w:szCs w:val="28"/>
+          <w:lang w:val="ru-RU"/>
+        </w:rPr>
+        <w:t xml:space="preserve"> </w:t>
+      </w:r>
+      <w:proofErr w:type="spellStart"/>
+      <w:r>
+        <w:rPr>
+          <w:rFonts w:ascii="Times New Roman" w:hAnsi="Times New Roman" w:cs="Times New Roman"/>
+          <w:sz w:val="28"/>
+          <w:szCs w:val="28"/>
+          <w:lang w:val="ru-RU"/>
+        </w:rPr>
+        <w:t>обмеження</w:t>
+      </w:r>
+      <w:proofErr w:type="spellEnd"/>
+      <w:r>
+        <w:rPr>
+          <w:rFonts w:ascii="Times New Roman" w:hAnsi="Times New Roman" w:cs="Times New Roman"/>
+          <w:sz w:val="28"/>
+          <w:szCs w:val="28"/>
+          <w:lang w:val="ru-RU"/>
+        </w:rPr>
+        <w:t xml:space="preserve"> </w:t>
       </w:r>
       <w:r>
         <w:rPr>
@@ -1356,7 +1558,87 @@
           <w:szCs w:val="28"/>
           <w:lang w:val="ru-RU"/>
         </w:rPr>
-        <w:t xml:space="preserve">, то при досягненні максимального значення припиняється робота процесу </w:t>
+        <w:t xml:space="preserve">, то при </w:t>
+      </w:r>
+      <w:proofErr w:type="spellStart"/>
+      <w:r>
+        <w:rPr>
+          <w:rFonts w:ascii="Times New Roman" w:hAnsi="Times New Roman" w:cs="Times New Roman"/>
+          <w:sz w:val="28"/>
+          <w:szCs w:val="28"/>
+          <w:lang w:val="ru-RU"/>
+        </w:rPr>
+        <w:t>досягненні</w:t>
+      </w:r>
+      <w:proofErr w:type="spellEnd"/>
+      <w:r>
+        <w:rPr>
+          <w:rFonts w:ascii="Times New Roman" w:hAnsi="Times New Roman" w:cs="Times New Roman"/>
+          <w:sz w:val="28"/>
+          <w:szCs w:val="28"/>
+          <w:lang w:val="ru-RU"/>
+        </w:rPr>
+        <w:t xml:space="preserve"> максимального </w:t>
+      </w:r>
+      <w:proofErr w:type="spellStart"/>
+      <w:r>
+        <w:rPr>
+          <w:rFonts w:ascii="Times New Roman" w:hAnsi="Times New Roman" w:cs="Times New Roman"/>
+          <w:sz w:val="28"/>
+          <w:szCs w:val="28"/>
+          <w:lang w:val="ru-RU"/>
+        </w:rPr>
+        <w:t>значення</w:t>
+      </w:r>
+      <w:proofErr w:type="spellEnd"/>
+      <w:r>
+        <w:rPr>
+          <w:rFonts w:ascii="Times New Roman" w:hAnsi="Times New Roman" w:cs="Times New Roman"/>
+          <w:sz w:val="28"/>
+          <w:szCs w:val="28"/>
+          <w:lang w:val="ru-RU"/>
+        </w:rPr>
+        <w:t xml:space="preserve"> </w:t>
+      </w:r>
+      <w:proofErr w:type="spellStart"/>
+      <w:r>
+        <w:rPr>
+          <w:rFonts w:ascii="Times New Roman" w:hAnsi="Times New Roman" w:cs="Times New Roman"/>
+          <w:sz w:val="28"/>
+          <w:szCs w:val="28"/>
+          <w:lang w:val="ru-RU"/>
+        </w:rPr>
+        <w:t>припиняється</w:t>
+      </w:r>
+      <w:proofErr w:type="spellEnd"/>
+      <w:r>
+        <w:rPr>
+          <w:rFonts w:ascii="Times New Roman" w:hAnsi="Times New Roman" w:cs="Times New Roman"/>
+          <w:sz w:val="28"/>
+          <w:szCs w:val="28"/>
+          <w:lang w:val="ru-RU"/>
+        </w:rPr>
+        <w:t xml:space="preserve"> робота </w:t>
+      </w:r>
+      <w:proofErr w:type="spellStart"/>
+      <w:r>
+        <w:rPr>
+          <w:rFonts w:ascii="Times New Roman" w:hAnsi="Times New Roman" w:cs="Times New Roman"/>
+          <w:sz w:val="28"/>
+          <w:szCs w:val="28"/>
+          <w:lang w:val="ru-RU"/>
+        </w:rPr>
+        <w:t>процесу</w:t>
+      </w:r>
+      <w:proofErr w:type="spellEnd"/>
+      <w:r>
+        <w:rPr>
+          <w:rFonts w:ascii="Times New Roman" w:hAnsi="Times New Roman" w:cs="Times New Roman"/>
+          <w:sz w:val="28"/>
+          <w:szCs w:val="28"/>
+          <w:lang w:val="ru-RU"/>
+        </w:rPr>
+        <w:t xml:space="preserve"> </w:t>
       </w:r>
       <w:r>
         <w:rPr>
@@ -1374,7 +1656,87 @@
           <w:szCs w:val="28"/>
           <w:lang w:val="ru-RU"/>
         </w:rPr>
-        <w:t xml:space="preserve">. Якщо задач в буфері немає, то робота процесу </w:t>
+        <w:t xml:space="preserve">. </w:t>
+      </w:r>
+      <w:proofErr w:type="spellStart"/>
+      <w:r>
+        <w:rPr>
+          <w:rFonts w:ascii="Times New Roman" w:hAnsi="Times New Roman" w:cs="Times New Roman"/>
+          <w:sz w:val="28"/>
+          <w:szCs w:val="28"/>
+          <w:lang w:val="ru-RU"/>
+        </w:rPr>
+        <w:t>Якщо</w:t>
+      </w:r>
+      <w:proofErr w:type="spellEnd"/>
+      <w:r>
+        <w:rPr>
+          <w:rFonts w:ascii="Times New Roman" w:hAnsi="Times New Roman" w:cs="Times New Roman"/>
+          <w:sz w:val="28"/>
+          <w:szCs w:val="28"/>
+          <w:lang w:val="ru-RU"/>
+        </w:rPr>
+        <w:t xml:space="preserve"> задач в </w:t>
+      </w:r>
+      <w:proofErr w:type="spellStart"/>
+      <w:r>
+        <w:rPr>
+          <w:rFonts w:ascii="Times New Roman" w:hAnsi="Times New Roman" w:cs="Times New Roman"/>
+          <w:sz w:val="28"/>
+          <w:szCs w:val="28"/>
+          <w:lang w:val="ru-RU"/>
+        </w:rPr>
+        <w:t>буфері</w:t>
+      </w:r>
+      <w:proofErr w:type="spellEnd"/>
+      <w:r>
+        <w:rPr>
+          <w:rFonts w:ascii="Times New Roman" w:hAnsi="Times New Roman" w:cs="Times New Roman"/>
+          <w:sz w:val="28"/>
+          <w:szCs w:val="28"/>
+          <w:lang w:val="ru-RU"/>
+        </w:rPr>
+        <w:t xml:space="preserve"> </w:t>
+      </w:r>
+      <w:proofErr w:type="spellStart"/>
+      <w:r>
+        <w:rPr>
+          <w:rFonts w:ascii="Times New Roman" w:hAnsi="Times New Roman" w:cs="Times New Roman"/>
+          <w:sz w:val="28"/>
+          <w:szCs w:val="28"/>
+          <w:lang w:val="ru-RU"/>
+        </w:rPr>
+        <w:t>немає</w:t>
+      </w:r>
+      <w:proofErr w:type="spellEnd"/>
+      <w:r>
+        <w:rPr>
+          <w:rFonts w:ascii="Times New Roman" w:hAnsi="Times New Roman" w:cs="Times New Roman"/>
+          <w:sz w:val="28"/>
+          <w:szCs w:val="28"/>
+          <w:lang w:val="ru-RU"/>
+        </w:rPr>
+        <w:t xml:space="preserve">, то робота </w:t>
+      </w:r>
+      <w:proofErr w:type="spellStart"/>
+      <w:r>
+        <w:rPr>
+          <w:rFonts w:ascii="Times New Roman" w:hAnsi="Times New Roman" w:cs="Times New Roman"/>
+          <w:sz w:val="28"/>
+          <w:szCs w:val="28"/>
+          <w:lang w:val="ru-RU"/>
+        </w:rPr>
+        <w:t>процесу</w:t>
+      </w:r>
+      <w:proofErr w:type="spellEnd"/>
+      <w:r>
+        <w:rPr>
+          <w:rFonts w:ascii="Times New Roman" w:hAnsi="Times New Roman" w:cs="Times New Roman"/>
+          <w:sz w:val="28"/>
+          <w:szCs w:val="28"/>
+          <w:lang w:val="ru-RU"/>
+        </w:rPr>
+        <w:t xml:space="preserve"> </w:t>
       </w:r>
       <w:r>
         <w:rPr>
@@ -1392,26 +1754,146 @@
           <w:szCs w:val="28"/>
           <w:lang w:val="ru-RU"/>
         </w:rPr>
-        <w:t xml:space="preserve"> припиняється.</w:t>
-      </w:r>
-    </w:p>
-    <w:p>
-      <w:pPr>
-        <w:rPr>
-          <w:rFonts w:ascii="Times New Roman" w:hAnsi="Times New Roman" w:cs="Times New Roman"/>
-          <w:sz w:val="28"/>
-          <w:szCs w:val="28"/>
-          <w:lang w:val="ru-RU"/>
-        </w:rPr>
-      </w:pPr>
-      <w:r>
-        <w:rPr>
-          <w:rFonts w:ascii="Times New Roman" w:hAnsi="Times New Roman" w:cs="Times New Roman"/>
-          <w:sz w:val="28"/>
-          <w:szCs w:val="28"/>
-          <w:lang w:val="ru-RU"/>
-        </w:rPr>
-        <w:t>За результатами моделювання потрібно оцінити середнє значення буфера.</w:t>
+        <w:t xml:space="preserve"> </w:t>
+      </w:r>
+      <w:proofErr w:type="spellStart"/>
+      <w:r>
+        <w:rPr>
+          <w:rFonts w:ascii="Times New Roman" w:hAnsi="Times New Roman" w:cs="Times New Roman"/>
+          <w:sz w:val="28"/>
+          <w:szCs w:val="28"/>
+          <w:lang w:val="ru-RU"/>
+        </w:rPr>
+        <w:t>припиняється</w:t>
+      </w:r>
+      <w:proofErr w:type="spellEnd"/>
+      <w:r>
+        <w:rPr>
+          <w:rFonts w:ascii="Times New Roman" w:hAnsi="Times New Roman" w:cs="Times New Roman"/>
+          <w:sz w:val="28"/>
+          <w:szCs w:val="28"/>
+          <w:lang w:val="ru-RU"/>
+        </w:rPr>
+        <w:t>.</w:t>
+      </w:r>
+    </w:p>
+    <w:p>
+      <w:pPr>
+        <w:rPr>
+          <w:rFonts w:ascii="Times New Roman" w:hAnsi="Times New Roman" w:cs="Times New Roman"/>
+          <w:sz w:val="28"/>
+          <w:szCs w:val="28"/>
+          <w:lang w:val="ru-RU"/>
+        </w:rPr>
+      </w:pPr>
+      <w:r>
+        <w:rPr>
+          <w:rFonts w:ascii="Times New Roman" w:hAnsi="Times New Roman" w:cs="Times New Roman"/>
+          <w:sz w:val="28"/>
+          <w:szCs w:val="28"/>
+          <w:lang w:val="ru-RU"/>
+        </w:rPr>
+        <w:t xml:space="preserve">За результатами </w:t>
+      </w:r>
+      <w:proofErr w:type="spellStart"/>
+      <w:r>
+        <w:rPr>
+          <w:rFonts w:ascii="Times New Roman" w:hAnsi="Times New Roman" w:cs="Times New Roman"/>
+          <w:sz w:val="28"/>
+          <w:szCs w:val="28"/>
+          <w:lang w:val="ru-RU"/>
+        </w:rPr>
+        <w:t>моделювання</w:t>
+      </w:r>
+      <w:proofErr w:type="spellEnd"/>
+      <w:r>
+        <w:rPr>
+          <w:rFonts w:ascii="Times New Roman" w:hAnsi="Times New Roman" w:cs="Times New Roman"/>
+          <w:sz w:val="28"/>
+          <w:szCs w:val="28"/>
+          <w:lang w:val="ru-RU"/>
+        </w:rPr>
+        <w:t xml:space="preserve"> </w:t>
+      </w:r>
+      <w:proofErr w:type="spellStart"/>
+      <w:r>
+        <w:rPr>
+          <w:rFonts w:ascii="Times New Roman" w:hAnsi="Times New Roman" w:cs="Times New Roman"/>
+          <w:sz w:val="28"/>
+          <w:szCs w:val="28"/>
+          <w:lang w:val="ru-RU"/>
+        </w:rPr>
+        <w:t>потрібно</w:t>
+      </w:r>
+      <w:proofErr w:type="spellEnd"/>
+      <w:r>
+        <w:rPr>
+          <w:rFonts w:ascii="Times New Roman" w:hAnsi="Times New Roman" w:cs="Times New Roman"/>
+          <w:sz w:val="28"/>
+          <w:szCs w:val="28"/>
+          <w:lang w:val="ru-RU"/>
+        </w:rPr>
+        <w:t xml:space="preserve"> </w:t>
+      </w:r>
+      <w:proofErr w:type="spellStart"/>
+      <w:r>
+        <w:rPr>
+          <w:rFonts w:ascii="Times New Roman" w:hAnsi="Times New Roman" w:cs="Times New Roman"/>
+          <w:sz w:val="28"/>
+          <w:szCs w:val="28"/>
+          <w:lang w:val="ru-RU"/>
+        </w:rPr>
+        <w:t>оцінити</w:t>
+      </w:r>
+      <w:proofErr w:type="spellEnd"/>
+      <w:r>
+        <w:rPr>
+          <w:rFonts w:ascii="Times New Roman" w:hAnsi="Times New Roman" w:cs="Times New Roman"/>
+          <w:sz w:val="28"/>
+          <w:szCs w:val="28"/>
+          <w:lang w:val="ru-RU"/>
+        </w:rPr>
+        <w:t xml:space="preserve"> </w:t>
+      </w:r>
+      <w:proofErr w:type="spellStart"/>
+      <w:r>
+        <w:rPr>
+          <w:rFonts w:ascii="Times New Roman" w:hAnsi="Times New Roman" w:cs="Times New Roman"/>
+          <w:sz w:val="28"/>
+          <w:szCs w:val="28"/>
+          <w:lang w:val="ru-RU"/>
+        </w:rPr>
+        <w:t>середнє</w:t>
+      </w:r>
+      <w:proofErr w:type="spellEnd"/>
+      <w:r>
+        <w:rPr>
+          <w:rFonts w:ascii="Times New Roman" w:hAnsi="Times New Roman" w:cs="Times New Roman"/>
+          <w:sz w:val="28"/>
+          <w:szCs w:val="28"/>
+          <w:lang w:val="ru-RU"/>
+        </w:rPr>
+        <w:t xml:space="preserve"> </w:t>
+      </w:r>
+      <w:proofErr w:type="spellStart"/>
+      <w:r>
+        <w:rPr>
+          <w:rFonts w:ascii="Times New Roman" w:hAnsi="Times New Roman" w:cs="Times New Roman"/>
+          <w:sz w:val="28"/>
+          <w:szCs w:val="28"/>
+          <w:lang w:val="ru-RU"/>
+        </w:rPr>
+        <w:t>значення</w:t>
+      </w:r>
+      <w:proofErr w:type="spellEnd"/>
+      <w:r>
+        <w:rPr>
+          <w:rFonts w:ascii="Times New Roman" w:hAnsi="Times New Roman" w:cs="Times New Roman"/>
+          <w:sz w:val="28"/>
+          <w:szCs w:val="28"/>
+          <w:lang w:val="ru-RU"/>
+        </w:rPr>
+        <w:t xml:space="preserve"> буфера.</w:t>
       </w:r>
     </w:p>
     <w:p>
@@ -1482,34 +1964,7 @@
           <w:szCs w:val="28"/>
           <w:lang w:val="uk-UA"/>
         </w:rPr>
-        <w:t xml:space="preserve">Рисунок </w:t>
-      </w:r>
-      <w:r>
-        <w:rPr>
-          <w:rFonts w:ascii="Times New Roman" w:hAnsi="Times New Roman" w:cs="Times New Roman"/>
-          <w:sz w:val="28"/>
-          <w:szCs w:val="28"/>
-          <w:lang w:val="uk-UA"/>
-        </w:rPr>
-        <w:t xml:space="preserve">4 </w:t>
-      </w:r>
-      <w:r>
-        <w:rPr>
-          <w:rFonts w:ascii="Times New Roman" w:hAnsi="Times New Roman" w:cs="Times New Roman"/>
-          <w:sz w:val="28"/>
-          <w:szCs w:val="28"/>
-          <w:lang w:val="uk-UA"/>
-        </w:rPr>
-        <w:t xml:space="preserve">- схема до завдання </w:t>
-      </w:r>
-      <w:r>
-        <w:rPr>
-          <w:rFonts w:ascii="Times New Roman" w:hAnsi="Times New Roman" w:cs="Times New Roman"/>
-          <w:sz w:val="28"/>
-          <w:szCs w:val="28"/>
-          <w:lang w:val="uk-UA"/>
-        </w:rPr>
-        <w:t>2</w:t>
+        <w:t>Рисунок 4 - схема до завдання 2</w:t>
       </w:r>
     </w:p>
     <w:p>
@@ -1592,34 +2047,7 @@
           <w:szCs w:val="28"/>
           <w:lang w:val="uk-UA"/>
         </w:rPr>
-        <w:t xml:space="preserve">Рисунок </w:t>
-      </w:r>
-      <w:r>
-        <w:rPr>
-          <w:rFonts w:ascii="Times New Roman" w:hAnsi="Times New Roman" w:cs="Times New Roman"/>
-          <w:sz w:val="28"/>
-          <w:szCs w:val="28"/>
-          <w:lang w:val="uk-UA"/>
-        </w:rPr>
-        <w:t>5</w:t>
-      </w:r>
-      <w:r>
-        <w:rPr>
-          <w:rFonts w:ascii="Times New Roman" w:hAnsi="Times New Roman" w:cs="Times New Roman"/>
-          <w:sz w:val="28"/>
-          <w:szCs w:val="28"/>
-          <w:lang w:val="uk-UA"/>
-        </w:rPr>
-        <w:t xml:space="preserve"> – протокол роботи алгоритму імітації для завдання </w:t>
-      </w:r>
-      <w:r>
-        <w:rPr>
-          <w:rFonts w:ascii="Times New Roman" w:hAnsi="Times New Roman" w:cs="Times New Roman"/>
-          <w:sz w:val="28"/>
-          <w:szCs w:val="28"/>
-          <w:lang w:val="uk-UA"/>
-        </w:rPr>
-        <w:t>2</w:t>
+        <w:t>Рисунок 5 – протокол роботи алгоритму імітації для завдання 2</w:t>
       </w:r>
     </w:p>
     <w:p>
@@ -1702,34 +2130,7 @@
           <w:szCs w:val="28"/>
           <w:lang w:val="uk-UA"/>
         </w:rPr>
-        <w:t xml:space="preserve">Рисунок </w:t>
-      </w:r>
-      <w:r>
-        <w:rPr>
-          <w:rFonts w:ascii="Times New Roman" w:hAnsi="Times New Roman" w:cs="Times New Roman"/>
-          <w:sz w:val="28"/>
-          <w:szCs w:val="28"/>
-          <w:lang w:val="uk-UA"/>
-        </w:rPr>
-        <w:t>6</w:t>
-      </w:r>
-      <w:r>
-        <w:rPr>
-          <w:rFonts w:ascii="Times New Roman" w:hAnsi="Times New Roman" w:cs="Times New Roman"/>
-          <w:sz w:val="28"/>
-          <w:szCs w:val="28"/>
-          <w:lang w:val="uk-UA"/>
-        </w:rPr>
-        <w:t xml:space="preserve"> – результати роботи алгоритму імітації для завдання </w:t>
-      </w:r>
-      <w:r>
-        <w:rPr>
-          <w:rFonts w:ascii="Times New Roman" w:hAnsi="Times New Roman" w:cs="Times New Roman"/>
-          <w:sz w:val="28"/>
-          <w:szCs w:val="28"/>
-          <w:lang w:val="uk-UA"/>
-        </w:rPr>
-        <w:t>2</w:t>
+        <w:t>Рисунок 6 – результати роботи алгоритму імітації для завдання 2</w:t>
       </w:r>
     </w:p>
     <w:p>
@@ -1891,34 +2292,7 @@
           <w:szCs w:val="28"/>
           <w:lang w:val="uk-UA"/>
         </w:rPr>
-        <w:t xml:space="preserve">Рисунок </w:t>
-      </w:r>
-      <w:r>
-        <w:rPr>
-          <w:rFonts w:ascii="Times New Roman" w:hAnsi="Times New Roman" w:cs="Times New Roman"/>
-          <w:sz w:val="28"/>
-          <w:szCs w:val="28"/>
-          <w:lang w:val="uk-UA"/>
-        </w:rPr>
-        <w:t>7</w:t>
-      </w:r>
-      <w:r>
-        <w:rPr>
-          <w:rFonts w:ascii="Times New Roman" w:hAnsi="Times New Roman" w:cs="Times New Roman"/>
-          <w:sz w:val="28"/>
-          <w:szCs w:val="28"/>
-          <w:lang w:val="uk-UA"/>
-        </w:rPr>
-        <w:t xml:space="preserve">- схема до завдання </w:t>
-      </w:r>
-      <w:r>
-        <w:rPr>
-          <w:rFonts w:ascii="Times New Roman" w:hAnsi="Times New Roman" w:cs="Times New Roman"/>
-          <w:sz w:val="28"/>
-          <w:szCs w:val="28"/>
-          <w:lang w:val="uk-UA"/>
-        </w:rPr>
-        <w:t>3</w:t>
+        <w:t>Рисунок 7- схема до завдання 3</w:t>
       </w:r>
     </w:p>
     <w:p>
@@ -2001,34 +2375,7 @@
           <w:szCs w:val="28"/>
           <w:lang w:val="uk-UA"/>
         </w:rPr>
-        <w:t xml:space="preserve">Рисунок </w:t>
-      </w:r>
-      <w:r>
-        <w:rPr>
-          <w:rFonts w:ascii="Times New Roman" w:hAnsi="Times New Roman" w:cs="Times New Roman"/>
-          <w:sz w:val="28"/>
-          <w:szCs w:val="28"/>
-          <w:lang w:val="uk-UA"/>
-        </w:rPr>
-        <w:t>8</w:t>
-      </w:r>
-      <w:r>
-        <w:rPr>
-          <w:rFonts w:ascii="Times New Roman" w:hAnsi="Times New Roman" w:cs="Times New Roman"/>
-          <w:sz w:val="28"/>
-          <w:szCs w:val="28"/>
-          <w:lang w:val="uk-UA"/>
-        </w:rPr>
-        <w:t xml:space="preserve"> – протокол роботи алгоритму імітації для завдання </w:t>
-      </w:r>
-      <w:r>
-        <w:rPr>
-          <w:rFonts w:ascii="Times New Roman" w:hAnsi="Times New Roman" w:cs="Times New Roman"/>
-          <w:sz w:val="28"/>
-          <w:szCs w:val="28"/>
-          <w:lang w:val="uk-UA"/>
-        </w:rPr>
-        <w:t>3</w:t>
+        <w:t>Рисунок 8 – протокол роботи алгоритму імітації для завдання 3</w:t>
       </w:r>
     </w:p>
     <w:p>
@@ -2111,34 +2458,7 @@
           <w:szCs w:val="28"/>
           <w:lang w:val="uk-UA"/>
         </w:rPr>
-        <w:t xml:space="preserve">Рисунок </w:t>
-      </w:r>
-      <w:r>
-        <w:rPr>
-          <w:rFonts w:ascii="Times New Roman" w:hAnsi="Times New Roman" w:cs="Times New Roman"/>
-          <w:sz w:val="28"/>
-          <w:szCs w:val="28"/>
-          <w:lang w:val="uk-UA"/>
-        </w:rPr>
-        <w:t>9</w:t>
-      </w:r>
-      <w:r>
-        <w:rPr>
-          <w:rFonts w:ascii="Times New Roman" w:hAnsi="Times New Roman" w:cs="Times New Roman"/>
-          <w:sz w:val="28"/>
-          <w:szCs w:val="28"/>
-          <w:lang w:val="uk-UA"/>
-        </w:rPr>
-        <w:t xml:space="preserve"> – результати роботи алгоритму імітації для завдання </w:t>
-      </w:r>
-      <w:r>
-        <w:rPr>
-          <w:rFonts w:ascii="Times New Roman" w:hAnsi="Times New Roman" w:cs="Times New Roman"/>
-          <w:sz w:val="28"/>
-          <w:szCs w:val="28"/>
-          <w:lang w:val="uk-UA"/>
-        </w:rPr>
-        <w:t>3</w:t>
+        <w:t>Рисунок 9 – результати роботи алгоритму імітації для завдання 3</w:t>
       </w:r>
     </w:p>
     <w:p>
@@ -2304,77 +2624,68 @@
           <w:szCs w:val="28"/>
           <w:lang w:val="uk-UA"/>
         </w:rPr>
-        <w:t xml:space="preserve">У завданні </w:t>
-      </w:r>
-      <w:r>
-        <w:rPr>
-          <w:rFonts w:ascii="Times New Roman" w:hAnsi="Times New Roman" w:cs="Times New Roman"/>
-          <w:sz w:val="28"/>
-          <w:szCs w:val="28"/>
-          <w:lang w:val="uk-UA"/>
-        </w:rPr>
-        <w:t>2</w:t>
-      </w:r>
-      <w:r>
-        <w:rPr>
-          <w:rFonts w:ascii="Times New Roman" w:hAnsi="Times New Roman" w:cs="Times New Roman"/>
-          <w:sz w:val="28"/>
-          <w:szCs w:val="28"/>
-          <w:lang w:val="uk-UA"/>
-        </w:rPr>
-        <w:t xml:space="preserve"> із рисунку </w:t>
-      </w:r>
-      <w:r>
-        <w:rPr>
-          <w:rFonts w:ascii="Times New Roman" w:hAnsi="Times New Roman" w:cs="Times New Roman"/>
-          <w:sz w:val="28"/>
-          <w:szCs w:val="28"/>
-          <w:lang w:val="uk-UA"/>
-        </w:rPr>
-        <w:t>5</w:t>
-      </w:r>
-      <w:r>
-        <w:rPr>
-          <w:rFonts w:ascii="Times New Roman" w:hAnsi="Times New Roman" w:cs="Times New Roman"/>
-          <w:sz w:val="28"/>
-          <w:szCs w:val="28"/>
-          <w:lang w:val="uk-UA"/>
-        </w:rPr>
-        <w:t xml:space="preserve"> можна переглянути протокол роботи алгоритму і впевнитися у його правильності проаналізувавши рисунок </w:t>
-      </w:r>
-      <w:r>
-        <w:rPr>
-          <w:rFonts w:ascii="Times New Roman" w:hAnsi="Times New Roman" w:cs="Times New Roman"/>
-          <w:sz w:val="28"/>
-          <w:szCs w:val="28"/>
-          <w:lang w:val="uk-UA"/>
-        </w:rPr>
-        <w:t>6</w:t>
-      </w:r>
-      <w:r>
-        <w:rPr>
-          <w:rFonts w:ascii="Times New Roman" w:hAnsi="Times New Roman" w:cs="Times New Roman"/>
-          <w:sz w:val="28"/>
-          <w:szCs w:val="28"/>
-          <w:lang w:val="uk-UA"/>
-        </w:rPr>
-        <w:t xml:space="preserve">, де виведено результати роботи алгоритму. Як бачимо на рисунку 3 максимальна кількість маркерів </w:t>
-      </w:r>
-      <w:r>
-        <w:rPr>
-          <w:rFonts w:ascii="Times New Roman" w:hAnsi="Times New Roman" w:cs="Times New Roman"/>
-          <w:sz w:val="28"/>
-          <w:szCs w:val="28"/>
-          <w:lang w:val="uk-UA"/>
-        </w:rPr>
-        <w:t>в буфері</w:t>
-      </w:r>
-      <w:r>
-        <w:rPr>
-          <w:rFonts w:ascii="Times New Roman" w:hAnsi="Times New Roman" w:cs="Times New Roman"/>
-          <w:sz w:val="28"/>
-          <w:szCs w:val="28"/>
-          <w:lang w:val="uk-UA"/>
+        <w:t xml:space="preserve">У завданні 2 із рисунку 5 можна переглянути протокол роботи алгоритму і впевнитися у його правильності проаналізувавши рисунок 6, де виведено результати роботи алгоритму. Як бачимо на рисунку 3 максимальна кількість маркерів в буфері </w:t>
+      </w:r>
+      <w:r>
+        <w:rPr>
+          <w:rFonts w:ascii="Times New Roman" w:hAnsi="Times New Roman" w:cs="Times New Roman"/>
+          <w:sz w:val="28"/>
+          <w:szCs w:val="28"/>
+          <w:lang w:val="ru-RU"/>
+        </w:rPr>
+        <w:t>“</w:t>
+      </w:r>
+      <w:r>
+        <w:rPr>
+          <w:rFonts w:ascii="Times New Roman" w:hAnsi="Times New Roman" w:cs="Times New Roman"/>
+          <w:sz w:val="28"/>
+          <w:szCs w:val="28"/>
+          <w:lang w:val="en-US"/>
+        </w:rPr>
+        <w:t>BUFFER</w:t>
+      </w:r>
+      <w:r>
+        <w:rPr>
+          <w:rFonts w:ascii="Times New Roman" w:hAnsi="Times New Roman" w:cs="Times New Roman"/>
+          <w:sz w:val="28"/>
+          <w:szCs w:val="28"/>
+          <w:lang w:val="ru-RU"/>
+        </w:rPr>
+        <w:t xml:space="preserve">” </w:t>
+      </w:r>
+      <w:r>
+        <w:rPr>
+          <w:rFonts w:ascii="Times New Roman" w:hAnsi="Times New Roman" w:cs="Times New Roman"/>
+          <w:sz w:val="28"/>
+          <w:szCs w:val="28"/>
+          <w:lang w:val="ru-RU"/>
+        </w:rPr>
+        <w:t>склада</w:t>
+      </w:r>
+      <w:r>
+        <w:rPr>
+          <w:rFonts w:ascii="Times New Roman" w:hAnsi="Times New Roman" w:cs="Times New Roman"/>
+          <w:sz w:val="28"/>
+          <w:szCs w:val="28"/>
+          <w:lang w:val="uk-UA"/>
+        </w:rPr>
+        <w:t xml:space="preserve">є значення </w:t>
+      </w:r>
+      <w:r>
+        <w:rPr>
+          <w:rFonts w:ascii="Times New Roman" w:hAnsi="Times New Roman" w:cs="Times New Roman"/>
+          <w:sz w:val="28"/>
+          <w:szCs w:val="28"/>
+          <w:lang w:val="en-US"/>
+        </w:rPr>
+        <w:t>n</w:t>
+      </w:r>
+      <w:r>
+        <w:rPr>
+          <w:rFonts w:ascii="Times New Roman" w:hAnsi="Times New Roman" w:cs="Times New Roman"/>
+          <w:sz w:val="28"/>
+          <w:szCs w:val="28"/>
+          <w:lang w:val="ru-RU"/>
         </w:rPr>
         <w:t xml:space="preserve"> </w:t>
       </w:r>
@@ -2383,99 +2694,9 @@
           <w:rFonts w:ascii="Times New Roman" w:hAnsi="Times New Roman" w:cs="Times New Roman"/>
           <w:sz w:val="28"/>
           <w:szCs w:val="28"/>
-          <w:lang w:val="ru-RU"/>
-        </w:rPr>
-        <w:t>“</w:t>
-      </w:r>
-      <w:r>
-        <w:rPr>
-          <w:rFonts w:ascii="Times New Roman" w:hAnsi="Times New Roman" w:cs="Times New Roman"/>
-          <w:sz w:val="28"/>
-          <w:szCs w:val="28"/>
-          <w:lang w:val="en-US"/>
-        </w:rPr>
-        <w:t>BUFFER</w:t>
-      </w:r>
-      <w:r>
-        <w:rPr>
-          <w:rFonts w:ascii="Times New Roman" w:hAnsi="Times New Roman" w:cs="Times New Roman"/>
-          <w:sz w:val="28"/>
-          <w:szCs w:val="28"/>
-          <w:lang w:val="ru-RU"/>
-        </w:rPr>
-        <w:t xml:space="preserve">” </w:t>
-      </w:r>
-      <w:r>
-        <w:rPr>
-          <w:rFonts w:ascii="Times New Roman" w:hAnsi="Times New Roman" w:cs="Times New Roman"/>
-          <w:sz w:val="28"/>
-          <w:szCs w:val="28"/>
-          <w:lang w:val="ru-RU"/>
-        </w:rPr>
-        <w:t>склада</w:t>
-      </w:r>
-      <w:r>
-        <w:rPr>
-          <w:rFonts w:ascii="Times New Roman" w:hAnsi="Times New Roman" w:cs="Times New Roman"/>
-          <w:sz w:val="28"/>
-          <w:szCs w:val="28"/>
-          <w:lang w:val="uk-UA"/>
-        </w:rPr>
-        <w:t xml:space="preserve">є </w:t>
-      </w:r>
-      <w:r>
-        <w:rPr>
-          <w:rFonts w:ascii="Times New Roman" w:hAnsi="Times New Roman" w:cs="Times New Roman"/>
-          <w:sz w:val="28"/>
-          <w:szCs w:val="28"/>
-          <w:lang w:val="uk-UA"/>
-        </w:rPr>
-        <w:t xml:space="preserve">значення </w:t>
-      </w:r>
-      <w:r>
-        <w:rPr>
-          <w:rFonts w:ascii="Times New Roman" w:hAnsi="Times New Roman" w:cs="Times New Roman"/>
-          <w:sz w:val="28"/>
-          <w:szCs w:val="28"/>
-          <w:lang w:val="en-US"/>
-        </w:rPr>
-        <w:t>n</w:t>
-      </w:r>
-      <w:r>
-        <w:rPr>
-          <w:rFonts w:ascii="Times New Roman" w:hAnsi="Times New Roman" w:cs="Times New Roman"/>
-          <w:sz w:val="28"/>
-          <w:szCs w:val="28"/>
-          <w:lang w:val="ru-RU"/>
-        </w:rPr>
-        <w:t xml:space="preserve"> </w:t>
-      </w:r>
-      <w:r>
-        <w:rPr>
-          <w:rFonts w:ascii="Times New Roman" w:hAnsi="Times New Roman" w:cs="Times New Roman"/>
-          <w:sz w:val="28"/>
-          <w:szCs w:val="28"/>
-          <w:lang w:val="uk-UA"/>
-        </w:rPr>
-        <w:t>і не перевищує його</w:t>
-      </w:r>
-      <w:r>
-        <w:rPr>
-          <w:rFonts w:ascii="Times New Roman" w:hAnsi="Times New Roman" w:cs="Times New Roman"/>
-          <w:sz w:val="28"/>
-          <w:szCs w:val="28"/>
-          <w:lang w:val="uk-UA"/>
-        </w:rPr>
-        <w:t xml:space="preserve">. Отже, </w:t>
-      </w:r>
-      <w:r>
-        <w:rPr>
-          <w:rFonts w:ascii="Times New Roman" w:hAnsi="Times New Roman" w:cs="Times New Roman"/>
-          <w:sz w:val="28"/>
-          <w:szCs w:val="28"/>
-          <w:lang w:val="uk-UA"/>
-        </w:rPr>
-        <w:t>якщо кількість маркерів буфера максимальне, то надходження до нього не відбувається.</w:t>
+          <w:lang w:val="uk-UA"/>
+        </w:rPr>
+        <w:t>і не перевищує його. Отже, якщо кількість маркерів буфера максимальне, то надходження до нього не відбувається.</w:t>
       </w:r>
     </w:p>
     <w:p>
@@ -2501,61 +2722,7 @@
           <w:szCs w:val="28"/>
           <w:lang w:val="uk-UA"/>
         </w:rPr>
-        <w:t xml:space="preserve">У завданні </w:t>
-      </w:r>
-      <w:r>
-        <w:rPr>
-          <w:rFonts w:ascii="Times New Roman" w:hAnsi="Times New Roman" w:cs="Times New Roman"/>
-          <w:sz w:val="28"/>
-          <w:szCs w:val="28"/>
-          <w:lang w:val="uk-UA"/>
-        </w:rPr>
-        <w:t>3</w:t>
-      </w:r>
-      <w:r>
-        <w:rPr>
-          <w:rFonts w:ascii="Times New Roman" w:hAnsi="Times New Roman" w:cs="Times New Roman"/>
-          <w:sz w:val="28"/>
-          <w:szCs w:val="28"/>
-          <w:lang w:val="uk-UA"/>
-        </w:rPr>
-        <w:t xml:space="preserve"> із рисунку </w:t>
-      </w:r>
-      <w:r>
-        <w:rPr>
-          <w:rFonts w:ascii="Times New Roman" w:hAnsi="Times New Roman" w:cs="Times New Roman"/>
-          <w:sz w:val="28"/>
-          <w:szCs w:val="28"/>
-          <w:lang w:val="uk-UA"/>
-        </w:rPr>
-        <w:t>8</w:t>
-      </w:r>
-      <w:r>
-        <w:rPr>
-          <w:rFonts w:ascii="Times New Roman" w:hAnsi="Times New Roman" w:cs="Times New Roman"/>
-          <w:sz w:val="28"/>
-          <w:szCs w:val="28"/>
-          <w:lang w:val="uk-UA"/>
-        </w:rPr>
-        <w:t xml:space="preserve"> можна переглянути протокол роботи алгоритму і впевнитися у його правильності проаналізувавши рисунок </w:t>
-      </w:r>
-      <w:r>
-        <w:rPr>
-          <w:rFonts w:ascii="Times New Roman" w:hAnsi="Times New Roman" w:cs="Times New Roman"/>
-          <w:sz w:val="28"/>
-          <w:szCs w:val="28"/>
-          <w:lang w:val="uk-UA"/>
-        </w:rPr>
-        <w:t>9</w:t>
-      </w:r>
-      <w:r>
-        <w:rPr>
-          <w:rFonts w:ascii="Times New Roman" w:hAnsi="Times New Roman" w:cs="Times New Roman"/>
-          <w:sz w:val="28"/>
-          <w:szCs w:val="28"/>
-          <w:lang w:val="uk-UA"/>
-        </w:rPr>
-        <w:t xml:space="preserve">, де виведено результати роботи алгоритму. Як бачимо на рисунку 3 </w:t>
+        <w:t xml:space="preserve">У завданні 3 із рисунку 8 можна переглянути протокол роботи алгоритму і впевнитися у його правильності проаналізувавши рисунок 9, де виведено результати роботи алгоритму. Як бачимо на рисунку 3 </w:t>
       </w:r>
       <w:r>
         <w:rPr>

</xml_diff>

<commit_message>
lab 8 report update
</commit_message>
<xml_diff>
--- a/SystemsModelling8/Вознюк_О_ІС_71_лаб8.docx
+++ b/SystemsModelling8/Вознюк_О_ІС_71_лаб8.docx
@@ -59,23 +59,7 @@
           <w:rFonts w:ascii="Times New Roman" w:hAnsi="Times New Roman" w:cs="Times New Roman"/>
           <w:lang w:val="ru-RU"/>
         </w:rPr>
-        <w:t xml:space="preserve">КИЇВСЬКИЙ ПОЛІТЕХНІЧНИЙ ІНСТИТУТ </w:t>
-      </w:r>
-      <w:proofErr w:type="spellStart"/>
-      <w:r>
-        <w:rPr>
-          <w:rFonts w:ascii="Times New Roman" w:hAnsi="Times New Roman" w:cs="Times New Roman"/>
-          <w:lang w:val="ru-RU"/>
-        </w:rPr>
-        <w:t>ім</w:t>
-      </w:r>
-      <w:proofErr w:type="spellEnd"/>
-      <w:r>
-        <w:rPr>
-          <w:rFonts w:ascii="Times New Roman" w:hAnsi="Times New Roman" w:cs="Times New Roman"/>
-          <w:lang w:val="ru-RU"/>
-        </w:rPr>
-        <w:t>. ІГОРЯ СІКОРСЬКОГО”</w:t>
+        <w:t>КИЇВСЬКИЙ ПОЛІТЕХНІЧНИЙ ІНСТИТУТ ім. ІГОРЯ СІКОРСЬКОГО”</w:t>
       </w:r>
     </w:p>
     <w:p>
@@ -304,19 +288,8 @@
           <w:szCs w:val="28"/>
           <w:lang w:val="ru-RU"/>
         </w:rPr>
-        <w:t xml:space="preserve">з </w:t>
-      </w:r>
-      <w:proofErr w:type="spellStart"/>
-      <w:r>
-        <w:rPr>
-          <w:rFonts w:ascii="Times New Roman" w:hAnsi="Times New Roman" w:cs="Times New Roman"/>
-          <w:sz w:val="28"/>
-          <w:szCs w:val="28"/>
-          <w:lang w:val="ru-RU"/>
-        </w:rPr>
-        <w:t>дисципліни</w:t>
-      </w:r>
-      <w:proofErr w:type="spellEnd"/>
+        <w:t>з дисципліни</w:t>
+      </w:r>
     </w:p>
     <w:p>
       <w:pPr>
@@ -962,106 +935,26 @@
           <w:szCs w:val="28"/>
           <w:lang w:val="uk-UA"/>
         </w:rPr>
-        <w:t xml:space="preserve">Згідно протоколу передачу одного повідомлення від вузла А до вузла В описують такі події: запит від А на передачу в </w:t>
-      </w:r>
-      <w:proofErr w:type="spellStart"/>
-      <w:r>
-        <w:rPr>
-          <w:rFonts w:ascii="Times New Roman" w:hAnsi="Times New Roman" w:cs="Times New Roman"/>
-          <w:sz w:val="28"/>
-          <w:szCs w:val="28"/>
-          <w:lang w:val="uk-UA"/>
-        </w:rPr>
-        <w:t>В</w:t>
-      </w:r>
-      <w:proofErr w:type="spellEnd"/>
-      <w:r>
-        <w:rPr>
-          <w:rFonts w:ascii="Times New Roman" w:hAnsi="Times New Roman" w:cs="Times New Roman"/>
-          <w:sz w:val="28"/>
-          <w:szCs w:val="28"/>
-          <w:lang w:val="uk-UA"/>
-        </w:rPr>
-        <w:t xml:space="preserve">, позитивна відповідь від вузла В вузлу А, передача повідомлення з А в </w:t>
-      </w:r>
-      <w:proofErr w:type="spellStart"/>
-      <w:r>
-        <w:rPr>
-          <w:rFonts w:ascii="Times New Roman" w:hAnsi="Times New Roman" w:cs="Times New Roman"/>
-          <w:sz w:val="28"/>
-          <w:szCs w:val="28"/>
-          <w:lang w:val="uk-UA"/>
-        </w:rPr>
-        <w:t>В</w:t>
-      </w:r>
-      <w:proofErr w:type="spellEnd"/>
-      <w:r>
-        <w:rPr>
-          <w:rFonts w:ascii="Times New Roman" w:hAnsi="Times New Roman" w:cs="Times New Roman"/>
-          <w:sz w:val="28"/>
-          <w:szCs w:val="28"/>
-          <w:lang w:val="uk-UA"/>
-        </w:rPr>
-        <w:t>, відправка повідомлення вузлом А, отримання повідомлення вузлом В, відправка сигналу про успішне отримання повідомлення вузлом В, відправка сигналу про успішне отримання повідомлення вузлом В.</w:t>
-      </w:r>
-    </w:p>
-    <w:p>
-      <w:pPr>
-        <w:rPr>
-          <w:rFonts w:ascii="Times New Roman" w:hAnsi="Times New Roman" w:cs="Times New Roman"/>
-          <w:sz w:val="28"/>
-          <w:szCs w:val="28"/>
-          <w:lang w:val="uk-UA"/>
-        </w:rPr>
-      </w:pPr>
-      <w:r>
-        <w:rPr>
-          <w:rFonts w:ascii="Times New Roman" w:hAnsi="Times New Roman" w:cs="Times New Roman"/>
-          <w:sz w:val="28"/>
-          <w:szCs w:val="28"/>
-          <w:lang w:val="uk-UA"/>
-        </w:rPr>
-        <w:t xml:space="preserve">Двостороння передача означає, що обмін повідомленнями відбувається одночасно в обох напрямках. Через те, що у </w:t>
-      </w:r>
-      <w:proofErr w:type="spellStart"/>
-      <w:r>
-        <w:rPr>
-          <w:rFonts w:ascii="Times New Roman" w:hAnsi="Times New Roman" w:cs="Times New Roman"/>
-          <w:sz w:val="28"/>
-          <w:szCs w:val="28"/>
-          <w:lang w:val="uk-UA"/>
-        </w:rPr>
-        <w:t>вузлі</w:t>
-      </w:r>
-      <w:proofErr w:type="spellEnd"/>
-      <w:r>
-        <w:rPr>
-          <w:rFonts w:ascii="Times New Roman" w:hAnsi="Times New Roman" w:cs="Times New Roman"/>
-          <w:sz w:val="28"/>
-          <w:szCs w:val="28"/>
-          <w:lang w:val="uk-UA"/>
-        </w:rPr>
-        <w:t xml:space="preserve"> може зберігатись тільки одне  повідомлення, може виникати тупикова ситуація, коли два вузли здійснили відправку і «</w:t>
-      </w:r>
-      <w:proofErr w:type="spellStart"/>
-      <w:r>
-        <w:rPr>
-          <w:rFonts w:ascii="Times New Roman" w:hAnsi="Times New Roman" w:cs="Times New Roman"/>
-          <w:sz w:val="28"/>
-          <w:szCs w:val="28"/>
-          <w:lang w:val="uk-UA"/>
-        </w:rPr>
-        <w:t>зависли</w:t>
-      </w:r>
-      <w:proofErr w:type="spellEnd"/>
-      <w:r>
-        <w:rPr>
-          <w:rFonts w:ascii="Times New Roman" w:hAnsi="Times New Roman" w:cs="Times New Roman"/>
-          <w:sz w:val="28"/>
-          <w:szCs w:val="28"/>
-          <w:lang w:val="uk-UA"/>
-        </w:rPr>
-        <w:t>» в очікуванні підтвердження отримання повідомлення іншим вузлом. Для запобігання тупикової ситуації, використовується керуючий сигнал, що надає дозвіл на відправку повідомлення тільки одному з двох вузлів.</w:t>
+        <w:t>Згідно протоколу передачу одного повідомлення від вузла А до вузла В описують такі події: запит від А на передачу в В, позитивна відповідь від вузла В вузлу А, передача повідомлення з А в В, відправка повідомлення вузлом А, отримання повідомлення вузлом В, відправка сигналу про успішне отримання повідомлення вузлом В, відправка сигналу про успішне отримання повідомлення вузлом В.</w:t>
+      </w:r>
+    </w:p>
+    <w:p>
+      <w:pPr>
+        <w:rPr>
+          <w:rFonts w:ascii="Times New Roman" w:hAnsi="Times New Roman" w:cs="Times New Roman"/>
+          <w:sz w:val="28"/>
+          <w:szCs w:val="28"/>
+          <w:lang w:val="uk-UA"/>
+        </w:rPr>
+      </w:pPr>
+      <w:r>
+        <w:rPr>
+          <w:rFonts w:ascii="Times New Roman" w:hAnsi="Times New Roman" w:cs="Times New Roman"/>
+          <w:sz w:val="28"/>
+          <w:szCs w:val="28"/>
+          <w:lang w:val="uk-UA"/>
+        </w:rPr>
+        <w:t>Двостороння передача означає, що обмін повідомленнями відбувається одночасно в обох напрямках. Через те, що у вузлі може зберігатись тільки одне  повідомлення, може виникати тупикова ситуація, коли два вузли здійснили відправку і «зависли» в очікуванні підтвердження отримання повідомлення іншим вузлом. Для запобігання тупикової ситуації, використовується керуючий сигнал, що надає дозвіл на відправку повідомлення тільки одному з двох вузлів.</w:t>
       </w:r>
     </w:p>
     <w:p>
@@ -1482,65 +1375,14 @@
         </w:rPr>
         <w:t xml:space="preserve">) і обробляє їх. </w:t>
       </w:r>
-      <w:proofErr w:type="spellStart"/>
-      <w:r>
-        <w:rPr>
-          <w:rFonts w:ascii="Times New Roman" w:hAnsi="Times New Roman" w:cs="Times New Roman"/>
-          <w:sz w:val="28"/>
-          <w:szCs w:val="28"/>
-          <w:lang w:val="ru-RU"/>
-        </w:rPr>
-        <w:t>Оскільки</w:t>
-      </w:r>
-      <w:proofErr w:type="spellEnd"/>
-      <w:r>
-        <w:rPr>
-          <w:rFonts w:ascii="Times New Roman" w:hAnsi="Times New Roman" w:cs="Times New Roman"/>
-          <w:sz w:val="28"/>
-          <w:szCs w:val="28"/>
-          <w:lang w:val="ru-RU"/>
-        </w:rPr>
-        <w:t xml:space="preserve"> буфер </w:t>
-      </w:r>
-      <w:proofErr w:type="spellStart"/>
-      <w:r>
-        <w:rPr>
-          <w:rFonts w:ascii="Times New Roman" w:hAnsi="Times New Roman" w:cs="Times New Roman"/>
-          <w:sz w:val="28"/>
-          <w:szCs w:val="28"/>
-          <w:lang w:val="ru-RU"/>
-        </w:rPr>
-        <w:t>має</w:t>
-      </w:r>
-      <w:proofErr w:type="spellEnd"/>
-      <w:r>
-        <w:rPr>
-          <w:rFonts w:ascii="Times New Roman" w:hAnsi="Times New Roman" w:cs="Times New Roman"/>
-          <w:sz w:val="28"/>
-          <w:szCs w:val="28"/>
-          <w:lang w:val="ru-RU"/>
-        </w:rPr>
-        <w:t xml:space="preserve"> </w:t>
-      </w:r>
-      <w:proofErr w:type="spellStart"/>
-      <w:r>
-        <w:rPr>
-          <w:rFonts w:ascii="Times New Roman" w:hAnsi="Times New Roman" w:cs="Times New Roman"/>
-          <w:sz w:val="28"/>
-          <w:szCs w:val="28"/>
-          <w:lang w:val="ru-RU"/>
-        </w:rPr>
-        <w:t>обмеження</w:t>
-      </w:r>
-      <w:proofErr w:type="spellEnd"/>
-      <w:r>
-        <w:rPr>
-          <w:rFonts w:ascii="Times New Roman" w:hAnsi="Times New Roman" w:cs="Times New Roman"/>
-          <w:sz w:val="28"/>
-          <w:szCs w:val="28"/>
-          <w:lang w:val="ru-RU"/>
-        </w:rPr>
-        <w:t xml:space="preserve"> </w:t>
+      <w:r>
+        <w:rPr>
+          <w:rFonts w:ascii="Times New Roman" w:hAnsi="Times New Roman" w:cs="Times New Roman"/>
+          <w:sz w:val="28"/>
+          <w:szCs w:val="28"/>
+          <w:lang w:val="ru-RU"/>
+        </w:rPr>
+        <w:t xml:space="preserve">Оскільки буфер має обмеження </w:t>
       </w:r>
       <w:r>
         <w:rPr>
@@ -1558,87 +1400,7 @@
           <w:szCs w:val="28"/>
           <w:lang w:val="ru-RU"/>
         </w:rPr>
-        <w:t xml:space="preserve">, то при </w:t>
-      </w:r>
-      <w:proofErr w:type="spellStart"/>
-      <w:r>
-        <w:rPr>
-          <w:rFonts w:ascii="Times New Roman" w:hAnsi="Times New Roman" w:cs="Times New Roman"/>
-          <w:sz w:val="28"/>
-          <w:szCs w:val="28"/>
-          <w:lang w:val="ru-RU"/>
-        </w:rPr>
-        <w:t>досягненні</w:t>
-      </w:r>
-      <w:proofErr w:type="spellEnd"/>
-      <w:r>
-        <w:rPr>
-          <w:rFonts w:ascii="Times New Roman" w:hAnsi="Times New Roman" w:cs="Times New Roman"/>
-          <w:sz w:val="28"/>
-          <w:szCs w:val="28"/>
-          <w:lang w:val="ru-RU"/>
-        </w:rPr>
-        <w:t xml:space="preserve"> максимального </w:t>
-      </w:r>
-      <w:proofErr w:type="spellStart"/>
-      <w:r>
-        <w:rPr>
-          <w:rFonts w:ascii="Times New Roman" w:hAnsi="Times New Roman" w:cs="Times New Roman"/>
-          <w:sz w:val="28"/>
-          <w:szCs w:val="28"/>
-          <w:lang w:val="ru-RU"/>
-        </w:rPr>
-        <w:t>значення</w:t>
-      </w:r>
-      <w:proofErr w:type="spellEnd"/>
-      <w:r>
-        <w:rPr>
-          <w:rFonts w:ascii="Times New Roman" w:hAnsi="Times New Roman" w:cs="Times New Roman"/>
-          <w:sz w:val="28"/>
-          <w:szCs w:val="28"/>
-          <w:lang w:val="ru-RU"/>
-        </w:rPr>
-        <w:t xml:space="preserve"> </w:t>
-      </w:r>
-      <w:proofErr w:type="spellStart"/>
-      <w:r>
-        <w:rPr>
-          <w:rFonts w:ascii="Times New Roman" w:hAnsi="Times New Roman" w:cs="Times New Roman"/>
-          <w:sz w:val="28"/>
-          <w:szCs w:val="28"/>
-          <w:lang w:val="ru-RU"/>
-        </w:rPr>
-        <w:t>припиняється</w:t>
-      </w:r>
-      <w:proofErr w:type="spellEnd"/>
-      <w:r>
-        <w:rPr>
-          <w:rFonts w:ascii="Times New Roman" w:hAnsi="Times New Roman" w:cs="Times New Roman"/>
-          <w:sz w:val="28"/>
-          <w:szCs w:val="28"/>
-          <w:lang w:val="ru-RU"/>
-        </w:rPr>
-        <w:t xml:space="preserve"> робота </w:t>
-      </w:r>
-      <w:proofErr w:type="spellStart"/>
-      <w:r>
-        <w:rPr>
-          <w:rFonts w:ascii="Times New Roman" w:hAnsi="Times New Roman" w:cs="Times New Roman"/>
-          <w:sz w:val="28"/>
-          <w:szCs w:val="28"/>
-          <w:lang w:val="ru-RU"/>
-        </w:rPr>
-        <w:t>процесу</w:t>
-      </w:r>
-      <w:proofErr w:type="spellEnd"/>
-      <w:r>
-        <w:rPr>
-          <w:rFonts w:ascii="Times New Roman" w:hAnsi="Times New Roman" w:cs="Times New Roman"/>
-          <w:sz w:val="28"/>
-          <w:szCs w:val="28"/>
-          <w:lang w:val="ru-RU"/>
-        </w:rPr>
-        <w:t xml:space="preserve"> </w:t>
+        <w:t xml:space="preserve">, то при досягненні максимального значення припиняється робота процесу </w:t>
       </w:r>
       <w:r>
         <w:rPr>
@@ -1656,87 +1418,7 @@
           <w:szCs w:val="28"/>
           <w:lang w:val="ru-RU"/>
         </w:rPr>
-        <w:t xml:space="preserve">. </w:t>
-      </w:r>
-      <w:proofErr w:type="spellStart"/>
-      <w:r>
-        <w:rPr>
-          <w:rFonts w:ascii="Times New Roman" w:hAnsi="Times New Roman" w:cs="Times New Roman"/>
-          <w:sz w:val="28"/>
-          <w:szCs w:val="28"/>
-          <w:lang w:val="ru-RU"/>
-        </w:rPr>
-        <w:t>Якщо</w:t>
-      </w:r>
-      <w:proofErr w:type="spellEnd"/>
-      <w:r>
-        <w:rPr>
-          <w:rFonts w:ascii="Times New Roman" w:hAnsi="Times New Roman" w:cs="Times New Roman"/>
-          <w:sz w:val="28"/>
-          <w:szCs w:val="28"/>
-          <w:lang w:val="ru-RU"/>
-        </w:rPr>
-        <w:t xml:space="preserve"> задач в </w:t>
-      </w:r>
-      <w:proofErr w:type="spellStart"/>
-      <w:r>
-        <w:rPr>
-          <w:rFonts w:ascii="Times New Roman" w:hAnsi="Times New Roman" w:cs="Times New Roman"/>
-          <w:sz w:val="28"/>
-          <w:szCs w:val="28"/>
-          <w:lang w:val="ru-RU"/>
-        </w:rPr>
-        <w:t>буфері</w:t>
-      </w:r>
-      <w:proofErr w:type="spellEnd"/>
-      <w:r>
-        <w:rPr>
-          <w:rFonts w:ascii="Times New Roman" w:hAnsi="Times New Roman" w:cs="Times New Roman"/>
-          <w:sz w:val="28"/>
-          <w:szCs w:val="28"/>
-          <w:lang w:val="ru-RU"/>
-        </w:rPr>
-        <w:t xml:space="preserve"> </w:t>
-      </w:r>
-      <w:proofErr w:type="spellStart"/>
-      <w:r>
-        <w:rPr>
-          <w:rFonts w:ascii="Times New Roman" w:hAnsi="Times New Roman" w:cs="Times New Roman"/>
-          <w:sz w:val="28"/>
-          <w:szCs w:val="28"/>
-          <w:lang w:val="ru-RU"/>
-        </w:rPr>
-        <w:t>немає</w:t>
-      </w:r>
-      <w:proofErr w:type="spellEnd"/>
-      <w:r>
-        <w:rPr>
-          <w:rFonts w:ascii="Times New Roman" w:hAnsi="Times New Roman" w:cs="Times New Roman"/>
-          <w:sz w:val="28"/>
-          <w:szCs w:val="28"/>
-          <w:lang w:val="ru-RU"/>
-        </w:rPr>
-        <w:t xml:space="preserve">, то робота </w:t>
-      </w:r>
-      <w:proofErr w:type="spellStart"/>
-      <w:r>
-        <w:rPr>
-          <w:rFonts w:ascii="Times New Roman" w:hAnsi="Times New Roman" w:cs="Times New Roman"/>
-          <w:sz w:val="28"/>
-          <w:szCs w:val="28"/>
-          <w:lang w:val="ru-RU"/>
-        </w:rPr>
-        <w:t>процесу</w:t>
-      </w:r>
-      <w:proofErr w:type="spellEnd"/>
-      <w:r>
-        <w:rPr>
-          <w:rFonts w:ascii="Times New Roman" w:hAnsi="Times New Roman" w:cs="Times New Roman"/>
-          <w:sz w:val="28"/>
-          <w:szCs w:val="28"/>
-          <w:lang w:val="ru-RU"/>
-        </w:rPr>
-        <w:t xml:space="preserve"> </w:t>
+        <w:t xml:space="preserve">. Якщо задач в буфері немає, то робота процесу </w:t>
       </w:r>
       <w:r>
         <w:rPr>
@@ -1754,146 +1436,26 @@
           <w:szCs w:val="28"/>
           <w:lang w:val="ru-RU"/>
         </w:rPr>
-        <w:t xml:space="preserve"> </w:t>
-      </w:r>
-      <w:proofErr w:type="spellStart"/>
-      <w:r>
-        <w:rPr>
-          <w:rFonts w:ascii="Times New Roman" w:hAnsi="Times New Roman" w:cs="Times New Roman"/>
-          <w:sz w:val="28"/>
-          <w:szCs w:val="28"/>
-          <w:lang w:val="ru-RU"/>
-        </w:rPr>
-        <w:t>припиняється</w:t>
-      </w:r>
-      <w:proofErr w:type="spellEnd"/>
-      <w:r>
-        <w:rPr>
-          <w:rFonts w:ascii="Times New Roman" w:hAnsi="Times New Roman" w:cs="Times New Roman"/>
-          <w:sz w:val="28"/>
-          <w:szCs w:val="28"/>
-          <w:lang w:val="ru-RU"/>
-        </w:rPr>
-        <w:t>.</w:t>
-      </w:r>
-    </w:p>
-    <w:p>
-      <w:pPr>
-        <w:rPr>
-          <w:rFonts w:ascii="Times New Roman" w:hAnsi="Times New Roman" w:cs="Times New Roman"/>
-          <w:sz w:val="28"/>
-          <w:szCs w:val="28"/>
-          <w:lang w:val="ru-RU"/>
-        </w:rPr>
-      </w:pPr>
-      <w:r>
-        <w:rPr>
-          <w:rFonts w:ascii="Times New Roman" w:hAnsi="Times New Roman" w:cs="Times New Roman"/>
-          <w:sz w:val="28"/>
-          <w:szCs w:val="28"/>
-          <w:lang w:val="ru-RU"/>
-        </w:rPr>
-        <w:t xml:space="preserve">За результатами </w:t>
-      </w:r>
-      <w:proofErr w:type="spellStart"/>
-      <w:r>
-        <w:rPr>
-          <w:rFonts w:ascii="Times New Roman" w:hAnsi="Times New Roman" w:cs="Times New Roman"/>
-          <w:sz w:val="28"/>
-          <w:szCs w:val="28"/>
-          <w:lang w:val="ru-RU"/>
-        </w:rPr>
-        <w:t>моделювання</w:t>
-      </w:r>
-      <w:proofErr w:type="spellEnd"/>
-      <w:r>
-        <w:rPr>
-          <w:rFonts w:ascii="Times New Roman" w:hAnsi="Times New Roman" w:cs="Times New Roman"/>
-          <w:sz w:val="28"/>
-          <w:szCs w:val="28"/>
-          <w:lang w:val="ru-RU"/>
-        </w:rPr>
-        <w:t xml:space="preserve"> </w:t>
-      </w:r>
-      <w:proofErr w:type="spellStart"/>
-      <w:r>
-        <w:rPr>
-          <w:rFonts w:ascii="Times New Roman" w:hAnsi="Times New Roman" w:cs="Times New Roman"/>
-          <w:sz w:val="28"/>
-          <w:szCs w:val="28"/>
-          <w:lang w:val="ru-RU"/>
-        </w:rPr>
-        <w:t>потрібно</w:t>
-      </w:r>
-      <w:proofErr w:type="spellEnd"/>
-      <w:r>
-        <w:rPr>
-          <w:rFonts w:ascii="Times New Roman" w:hAnsi="Times New Roman" w:cs="Times New Roman"/>
-          <w:sz w:val="28"/>
-          <w:szCs w:val="28"/>
-          <w:lang w:val="ru-RU"/>
-        </w:rPr>
-        <w:t xml:space="preserve"> </w:t>
-      </w:r>
-      <w:proofErr w:type="spellStart"/>
-      <w:r>
-        <w:rPr>
-          <w:rFonts w:ascii="Times New Roman" w:hAnsi="Times New Roman" w:cs="Times New Roman"/>
-          <w:sz w:val="28"/>
-          <w:szCs w:val="28"/>
-          <w:lang w:val="ru-RU"/>
-        </w:rPr>
-        <w:t>оцінити</w:t>
-      </w:r>
-      <w:proofErr w:type="spellEnd"/>
-      <w:r>
-        <w:rPr>
-          <w:rFonts w:ascii="Times New Roman" w:hAnsi="Times New Roman" w:cs="Times New Roman"/>
-          <w:sz w:val="28"/>
-          <w:szCs w:val="28"/>
-          <w:lang w:val="ru-RU"/>
-        </w:rPr>
-        <w:t xml:space="preserve"> </w:t>
-      </w:r>
-      <w:proofErr w:type="spellStart"/>
-      <w:r>
-        <w:rPr>
-          <w:rFonts w:ascii="Times New Roman" w:hAnsi="Times New Roman" w:cs="Times New Roman"/>
-          <w:sz w:val="28"/>
-          <w:szCs w:val="28"/>
-          <w:lang w:val="ru-RU"/>
-        </w:rPr>
-        <w:t>середнє</w:t>
-      </w:r>
-      <w:proofErr w:type="spellEnd"/>
-      <w:r>
-        <w:rPr>
-          <w:rFonts w:ascii="Times New Roman" w:hAnsi="Times New Roman" w:cs="Times New Roman"/>
-          <w:sz w:val="28"/>
-          <w:szCs w:val="28"/>
-          <w:lang w:val="ru-RU"/>
-        </w:rPr>
-        <w:t xml:space="preserve"> </w:t>
-      </w:r>
-      <w:proofErr w:type="spellStart"/>
-      <w:r>
-        <w:rPr>
-          <w:rFonts w:ascii="Times New Roman" w:hAnsi="Times New Roman" w:cs="Times New Roman"/>
-          <w:sz w:val="28"/>
-          <w:szCs w:val="28"/>
-          <w:lang w:val="ru-RU"/>
-        </w:rPr>
-        <w:t>значення</w:t>
-      </w:r>
-      <w:proofErr w:type="spellEnd"/>
-      <w:r>
-        <w:rPr>
-          <w:rFonts w:ascii="Times New Roman" w:hAnsi="Times New Roman" w:cs="Times New Roman"/>
-          <w:sz w:val="28"/>
-          <w:szCs w:val="28"/>
-          <w:lang w:val="ru-RU"/>
-        </w:rPr>
-        <w:t xml:space="preserve"> буфера.</w:t>
+        <w:t xml:space="preserve"> припиняється.</w:t>
+      </w:r>
+    </w:p>
+    <w:p>
+      <w:pPr>
+        <w:rPr>
+          <w:rFonts w:ascii="Times New Roman" w:hAnsi="Times New Roman" w:cs="Times New Roman"/>
+          <w:sz w:val="28"/>
+          <w:szCs w:val="28"/>
+          <w:lang w:val="ru-RU"/>
+        </w:rPr>
+      </w:pPr>
+      <w:r>
+        <w:rPr>
+          <w:rFonts w:ascii="Times New Roman" w:hAnsi="Times New Roman" w:cs="Times New Roman"/>
+          <w:sz w:val="28"/>
+          <w:szCs w:val="28"/>
+          <w:lang w:val="ru-RU"/>
+        </w:rPr>
+        <w:t>За результатами моделювання потрібно оцінити середнє значення буфера.</w:t>
       </w:r>
     </w:p>
     <w:p>
@@ -2731,7 +2293,142 @@
           <w:szCs w:val="28"/>
           <w:lang w:val="uk-UA"/>
         </w:rPr>
-        <w:t xml:space="preserve">проценти по типу 1, 2 та 3 розподілилися як 31.16, 32.79 та 36.08 відповідно. Бачимо, що для першого типу процент найменший так як він потребує весь ресурс. Процентне значення типу 3 перевищує процентне значення типу 2 можливо із-за того, що при обранні наступного переходу з двох цих варіантів було частіше обрано 3ій тип. </w:t>
+        <w:t>процент</w:t>
+      </w:r>
+      <w:r>
+        <w:rPr>
+          <w:rFonts w:ascii="Times New Roman" w:hAnsi="Times New Roman" w:cs="Times New Roman"/>
+          <w:sz w:val="28"/>
+          <w:szCs w:val="28"/>
+          <w:lang w:val="uk-UA"/>
+        </w:rPr>
+        <w:t xml:space="preserve">не співвідношення приблизно однакове, так як нема затримки у переходах </w:t>
+      </w:r>
+      <w:r>
+        <w:rPr>
+          <w:rFonts w:ascii="Times New Roman" w:hAnsi="Times New Roman" w:cs="Times New Roman"/>
+          <w:sz w:val="28"/>
+          <w:szCs w:val="28"/>
+          <w:lang w:val="en-US"/>
+        </w:rPr>
+        <w:t>PROCESSING</w:t>
+      </w:r>
+      <w:r>
+        <w:rPr>
+          <w:rFonts w:ascii="Times New Roman" w:hAnsi="Times New Roman" w:cs="Times New Roman"/>
+          <w:sz w:val="28"/>
+          <w:szCs w:val="28"/>
+          <w:lang w:val="uk-UA"/>
+        </w:rPr>
+        <w:t xml:space="preserve"> </w:t>
+      </w:r>
+      <w:r>
+        <w:rPr>
+          <w:rFonts w:ascii="Times New Roman" w:hAnsi="Times New Roman" w:cs="Times New Roman"/>
+          <w:sz w:val="28"/>
+          <w:szCs w:val="28"/>
+          <w:lang w:val="en-US"/>
+        </w:rPr>
+        <w:t>TYPE</w:t>
+      </w:r>
+      <w:r>
+        <w:rPr>
+          <w:rFonts w:ascii="Times New Roman" w:hAnsi="Times New Roman" w:cs="Times New Roman"/>
+          <w:sz w:val="28"/>
+          <w:szCs w:val="28"/>
+          <w:lang w:val="uk-UA"/>
+        </w:rPr>
+        <w:t xml:space="preserve"> 1, </w:t>
+      </w:r>
+      <w:r>
+        <w:rPr>
+          <w:rFonts w:ascii="Times New Roman" w:hAnsi="Times New Roman" w:cs="Times New Roman"/>
+          <w:sz w:val="28"/>
+          <w:szCs w:val="28"/>
+          <w:lang w:val="en-US"/>
+        </w:rPr>
+        <w:t>PROCESSING</w:t>
+      </w:r>
+      <w:r>
+        <w:rPr>
+          <w:rFonts w:ascii="Times New Roman" w:hAnsi="Times New Roman" w:cs="Times New Roman"/>
+          <w:sz w:val="28"/>
+          <w:szCs w:val="28"/>
+          <w:lang w:val="uk-UA"/>
+        </w:rPr>
+        <w:t xml:space="preserve"> </w:t>
+      </w:r>
+      <w:r>
+        <w:rPr>
+          <w:rFonts w:ascii="Times New Roman" w:hAnsi="Times New Roman" w:cs="Times New Roman"/>
+          <w:sz w:val="28"/>
+          <w:szCs w:val="28"/>
+          <w:lang w:val="en-US"/>
+        </w:rPr>
+        <w:t>TYPE</w:t>
+      </w:r>
+      <w:r>
+        <w:rPr>
+          <w:rFonts w:ascii="Times New Roman" w:hAnsi="Times New Roman" w:cs="Times New Roman"/>
+          <w:sz w:val="28"/>
+          <w:szCs w:val="28"/>
+          <w:lang w:val="uk-UA"/>
+        </w:rPr>
+        <w:t xml:space="preserve"> 2, </w:t>
+      </w:r>
+      <w:r>
+        <w:rPr>
+          <w:rFonts w:ascii="Times New Roman" w:hAnsi="Times New Roman" w:cs="Times New Roman"/>
+          <w:sz w:val="28"/>
+          <w:szCs w:val="28"/>
+          <w:lang w:val="en-US"/>
+        </w:rPr>
+        <w:t>PROCESSING</w:t>
+      </w:r>
+      <w:r>
+        <w:rPr>
+          <w:rFonts w:ascii="Times New Roman" w:hAnsi="Times New Roman" w:cs="Times New Roman"/>
+          <w:sz w:val="28"/>
+          <w:szCs w:val="28"/>
+          <w:lang w:val="uk-UA"/>
+        </w:rPr>
+        <w:t xml:space="preserve"> </w:t>
+      </w:r>
+      <w:r>
+        <w:rPr>
+          <w:rFonts w:ascii="Times New Roman" w:hAnsi="Times New Roman" w:cs="Times New Roman"/>
+          <w:sz w:val="28"/>
+          <w:szCs w:val="28"/>
+          <w:lang w:val="en-US"/>
+        </w:rPr>
+        <w:t>TYPE</w:t>
+      </w:r>
+      <w:r>
+        <w:rPr>
+          <w:rFonts w:ascii="Times New Roman" w:hAnsi="Times New Roman" w:cs="Times New Roman"/>
+          <w:sz w:val="28"/>
+          <w:szCs w:val="28"/>
+          <w:lang w:val="uk-UA"/>
+        </w:rPr>
+        <w:t xml:space="preserve"> </w:t>
+      </w:r>
+      <w:r>
+        <w:rPr>
+          <w:rFonts w:ascii="Times New Roman" w:hAnsi="Times New Roman" w:cs="Times New Roman"/>
+          <w:sz w:val="28"/>
+          <w:szCs w:val="28"/>
+          <w:lang w:val="en-US"/>
+        </w:rPr>
+        <w:t>3</w:t>
+      </w:r>
+      <w:r>
+        <w:rPr>
+          <w:rFonts w:ascii="Times New Roman" w:hAnsi="Times New Roman" w:cs="Times New Roman"/>
+          <w:sz w:val="28"/>
+          <w:szCs w:val="28"/>
+          <w:lang w:val="uk-UA"/>
+        </w:rPr>
+        <w:t xml:space="preserve">. </w:t>
       </w:r>
     </w:p>
     <w:sectPr>

</xml_diff>